<commit_message>
Mise à jour documents
</commit_message>
<xml_diff>
--- a/Documents/Cahier des charges_CodeH_20140617_01.docx
+++ b/Documents/Cahier des charges_CodeH_20140617_01.docx
@@ -131,9 +131,9 @@
                     </w:rPr>
                     <w:drawing>
                       <wp:inline distT="0" distB="0" distL="0" distR="0">
-                        <wp:extent cx="1508125" cy="1637665"/>
+                        <wp:extent cx="1147205" cy="1147205"/>
                         <wp:effectExtent l="19050" t="0" r="0" b="0"/>
-                        <wp:docPr id="1" name="Image 1"/>
+                        <wp:docPr id="4" name="Image 2" descr="C:\wamp\www\GitHub\createur-romans\assets\images\logos\LogoMakabeySoft_Twitter_400x400.png"/>
                         <wp:cNvGraphicFramePr>
                           <a:graphicFrameLocks xmlns:a="http://schemas.openxmlformats.org/drawingml/2006/main" noChangeAspect="1"/>
                         </wp:cNvGraphicFramePr>
@@ -141,7 +141,7 @@
                           <a:graphicData uri="http://schemas.openxmlformats.org/drawingml/2006/picture">
                             <pic:pic xmlns:pic="http://schemas.openxmlformats.org/drawingml/2006/picture">
                               <pic:nvPicPr>
-                                <pic:cNvPr id="0" name="Picture 1"/>
+                                <pic:cNvPr id="0" name="Picture 2" descr="C:\wamp\www\GitHub\createur-romans\assets\images\logos\LogoMakabeySoft_Twitter_400x400.png"/>
                                 <pic:cNvPicPr>
                                   <a:picLocks noChangeAspect="1" noChangeArrowheads="1"/>
                                 </pic:cNvPicPr>
@@ -156,7 +156,7 @@
                               <pic:spPr bwMode="auto">
                                 <a:xfrm>
                                   <a:off x="0" y="0"/>
-                                  <a:ext cx="1508125" cy="1637665"/>
+                                  <a:ext cx="1147183" cy="1147183"/>
                                 </a:xfrm>
                                 <a:prstGeom prst="rect">
                                   <a:avLst/>
@@ -1397,10 +1397,61 @@
           <w:noProof/>
           <w:lang w:eastAsia="fr-CA"/>
         </w:rPr>
+        <w:drawing>
+          <wp:inline distT="0" distB="0" distL="0" distR="0">
+            <wp:extent cx="3811905" cy="3811905"/>
+            <wp:effectExtent l="19050" t="0" r="0" b="0"/>
+            <wp:docPr id="3" name="Image 1" descr="C:\wamp\www\GitHub\createur-romans\assets\images\logos\LogoMakabeySoft_Twitter_400x400.png"/>
+            <wp:cNvGraphicFramePr>
+              <a:graphicFrameLocks xmlns:a="http://schemas.openxmlformats.org/drawingml/2006/main" noChangeAspect="1"/>
+            </wp:cNvGraphicFramePr>
+            <a:graphic xmlns:a="http://schemas.openxmlformats.org/drawingml/2006/main">
+              <a:graphicData uri="http://schemas.openxmlformats.org/drawingml/2006/picture">
+                <pic:pic xmlns:pic="http://schemas.openxmlformats.org/drawingml/2006/picture">
+                  <pic:nvPicPr>
+                    <pic:cNvPr id="0" name="Picture 1" descr="C:\wamp\www\GitHub\createur-romans\assets\images\logos\LogoMakabeySoft_Twitter_400x400.png"/>
+                    <pic:cNvPicPr>
+                      <a:picLocks noChangeAspect="1" noChangeArrowheads="1"/>
+                    </pic:cNvPicPr>
+                  </pic:nvPicPr>
+                  <pic:blipFill>
+                    <a:blip r:embed="rId5" cstate="print"/>
+                    <a:srcRect/>
+                    <a:stretch>
+                      <a:fillRect/>
+                    </a:stretch>
+                  </pic:blipFill>
+                  <pic:spPr bwMode="auto">
+                    <a:xfrm>
+                      <a:off x="0" y="0"/>
+                      <a:ext cx="3811905" cy="3811905"/>
+                    </a:xfrm>
+                    <a:prstGeom prst="rect">
+                      <a:avLst/>
+                    </a:prstGeom>
+                    <a:noFill/>
+                    <a:ln w="9525">
+                      <a:noFill/>
+                      <a:miter lim="800000"/>
+                      <a:headEnd/>
+                      <a:tailEnd/>
+                    </a:ln>
+                  </pic:spPr>
+                </pic:pic>
+              </a:graphicData>
+            </a:graphic>
+          </wp:inline>
+        </w:drawing>
+      </w:r>
+      <w:r>
+        <w:rPr>
+          <w:noProof/>
+          <w:lang w:eastAsia="fr-CA"/>
+        </w:rPr>
         <w:pict>
-          <v:group id="_x0000_s1030" style="position:absolute;margin-left:-20.6pt;margin-top:5.85pt;width:124.15pt;height:78.95pt;z-index:251661312" coordorigin="5867,2816" coordsize="2483,1579">
+          <v:group id="_x0000_s1030" style="position:absolute;margin-left:-20.6pt;margin-top:5.85pt;width:124.15pt;height:78.95pt;z-index:251661312;mso-position-horizontal-relative:text;mso-position-vertical-relative:text" coordorigin="5867,2816" coordsize="2483,1579">
             <v:roundrect id="_x0000_s1028" style="position:absolute;left:5867;top:2816;width:2483;height:1579" arcsize="10923f">
-              <v:textbox>
+              <v:textbox style="mso-next-textbox:#_x0000_s1028">
                 <w:txbxContent>
                   <w:p>
                     <w:pPr>
@@ -1450,9 +1501,9 @@
           <w:lang w:eastAsia="fr-CA"/>
         </w:rPr>
         <w:pict>
-          <v:group id="_x0000_s1031" style="position:absolute;margin-left:336.55pt;margin-top:1.55pt;width:124.15pt;height:78.95pt;z-index:251662336" coordorigin="5867,2816" coordsize="2483,1579">
+          <v:group id="_x0000_s1031" style="position:absolute;margin-left:336.55pt;margin-top:1.55pt;width:124.15pt;height:78.95pt;z-index:251662336;mso-position-horizontal-relative:text;mso-position-vertical-relative:text" coordorigin="5867,2816" coordsize="2483,1579">
             <v:roundrect id="_x0000_s1032" style="position:absolute;left:5867;top:2816;width:2483;height:1579" arcsize="10923f">
-              <v:textbox>
+              <v:textbox style="mso-next-textbox:#_x0000_s1032">
                 <w:txbxContent>
                   <w:p>
                     <w:pPr>
@@ -1498,7 +1549,7 @@
           <w:lang w:eastAsia="fr-CA"/>
         </w:rPr>
         <w:pict>
-          <v:shape id="_x0000_s1036" type="#_x0000_t32" style="position:absolute;margin-left:103.55pt;margin-top:49.35pt;width:74pt;height:0;z-index:251664384" o:connectortype="straight">
+          <v:shape id="_x0000_s1036" type="#_x0000_t32" style="position:absolute;margin-left:103.55pt;margin-top:49.35pt;width:74pt;height:0;z-index:251664384;mso-position-horizontal-relative:text;mso-position-vertical-relative:text" o:connectortype="straight">
             <v:stroke endarrow="block"/>
           </v:shape>
         </w:pict>
@@ -1509,8 +1560,8 @@
           <w:lang w:eastAsia="fr-CA"/>
         </w:rPr>
         <w:pict>
-          <v:rect id="_x0000_s1034" style="position:absolute;margin-left:177.55pt;margin-top:17.5pt;width:105.3pt;height:51.55pt;z-index:251663360">
-            <v:textbox>
+          <v:rect id="_x0000_s1034" style="position:absolute;margin-left:177.55pt;margin-top:17.5pt;width:105.3pt;height:51.55pt;z-index:251663360;mso-position-horizontal-relative:text;mso-position-vertical-relative:text">
+            <v:textbox style="mso-next-textbox:#_x0000_s1034">
               <w:txbxContent>
                 <w:p>
                   <w:pPr>

</xml_diff>